<commit_message>
Minor update, and heroku stack upgrade
</commit_message>
<xml_diff>
--- a/public/artem-rosnovskiy-full-stack.docx
+++ b/public/artem-rosnovskiy-full-stack.docx
@@ -521,27 +521,8 @@
                 <w:sz w:val="21"/>
                 <w:szCs w:val="21"/>
               </w:rPr>
-              <w:t xml:space="preserve">: </w:t>
+              <w:t xml:space="preserve">: NodeJS, </w:t>
             </w:r>
-            <w:proofErr w:type="spellStart"/>
-            <w:r>
-              <w:rPr>
-                <w:rFonts w:ascii="Helvetica Neue" w:eastAsia="Arial" w:hAnsi="Helvetica Neue" w:cs="Arial"/>
-                <w:sz w:val="21"/>
-                <w:szCs w:val="21"/>
-              </w:rPr>
-              <w:t>NodeJS</w:t>
-            </w:r>
-            <w:proofErr w:type="spellEnd"/>
-            <w:r>
-              <w:rPr>
-                <w:rFonts w:ascii="Helvetica Neue" w:eastAsia="Arial" w:hAnsi="Helvetica Neue" w:cs="Arial"/>
-                <w:sz w:val="21"/>
-                <w:szCs w:val="21"/>
-              </w:rPr>
-              <w:t xml:space="preserve">, </w:t>
-            </w:r>
-            <w:proofErr w:type="spellStart"/>
             <w:r>
               <w:rPr>
                 <w:rFonts w:ascii="Helvetica Neue" w:eastAsia="Arial" w:hAnsi="Helvetica Neue" w:cs="Arial"/>
@@ -550,7 +531,6 @@
               </w:rPr>
               <w:t>ExpressJS</w:t>
             </w:r>
-            <w:proofErr w:type="spellEnd"/>
             <w:r>
               <w:rPr>
                 <w:rFonts w:ascii="Helvetica Neue" w:eastAsia="Arial" w:hAnsi="Helvetica Neue" w:cs="Arial"/>
@@ -583,23 +563,13 @@
               </w:rPr>
               <w:t xml:space="preserve">Apache, </w:t>
             </w:r>
-            <w:proofErr w:type="spellStart"/>
             <w:r>
               <w:rPr>
                 <w:rFonts w:ascii="Helvetica Neue" w:eastAsia="Arial" w:hAnsi="Helvetica Neue" w:cs="Arial"/>
                 <w:sz w:val="21"/>
                 <w:szCs w:val="21"/>
               </w:rPr>
-              <w:t>nginx</w:t>
-            </w:r>
-            <w:proofErr w:type="spellEnd"/>
-            <w:r>
-              <w:rPr>
-                <w:rFonts w:ascii="Helvetica Neue" w:eastAsia="Arial" w:hAnsi="Helvetica Neue" w:cs="Arial"/>
-                <w:sz w:val="21"/>
-                <w:szCs w:val="21"/>
-              </w:rPr>
-              <w:t xml:space="preserve">, </w:t>
+              <w:t xml:space="preserve">nginx, </w:t>
             </w:r>
             <w:r>
               <w:rPr>
@@ -663,16 +633,7 @@
                 <w:sz w:val="21"/>
                 <w:szCs w:val="21"/>
               </w:rPr>
-              <w:t xml:space="preserve">: </w:t>
-            </w:r>
-            <w:proofErr w:type="spellStart"/>
-            <w:r>
-              <w:rPr>
-                <w:rFonts w:ascii="Helvetica Neue" w:eastAsia="Arial" w:hAnsi="Helvetica Neue" w:cs="Arial"/>
-                <w:sz w:val="21"/>
-                <w:szCs w:val="21"/>
-              </w:rPr>
-              <w:t>g</w:t>
+              <w:t>: g</w:t>
             </w:r>
             <w:r>
               <w:rPr>
@@ -680,52 +641,7 @@
                 <w:sz w:val="21"/>
                 <w:szCs w:val="21"/>
               </w:rPr>
-              <w:t>it</w:t>
-            </w:r>
-            <w:proofErr w:type="spellEnd"/>
-            <w:r>
-              <w:rPr>
-                <w:rFonts w:ascii="Helvetica Neue" w:eastAsia="Arial" w:hAnsi="Helvetica Neue" w:cs="Arial"/>
-                <w:sz w:val="21"/>
-                <w:szCs w:val="21"/>
-              </w:rPr>
-              <w:t xml:space="preserve">, gulp, grunt, </w:t>
-            </w:r>
-            <w:proofErr w:type="spellStart"/>
-            <w:r>
-              <w:rPr>
-                <w:rFonts w:ascii="Helvetica Neue" w:eastAsia="Arial" w:hAnsi="Helvetica Neue" w:cs="Arial"/>
-                <w:sz w:val="21"/>
-                <w:szCs w:val="21"/>
-              </w:rPr>
-              <w:t>webpack</w:t>
-            </w:r>
-            <w:proofErr w:type="spellEnd"/>
-            <w:r>
-              <w:rPr>
-                <w:rFonts w:ascii="Helvetica Neue" w:eastAsia="Arial" w:hAnsi="Helvetica Neue" w:cs="Arial"/>
-                <w:sz w:val="21"/>
-                <w:szCs w:val="21"/>
-              </w:rPr>
-              <w:t xml:space="preserve">, yarn, </w:t>
-            </w:r>
-            <w:proofErr w:type="spellStart"/>
-            <w:r>
-              <w:rPr>
-                <w:rFonts w:ascii="Helvetica Neue" w:eastAsia="Arial" w:hAnsi="Helvetica Neue" w:cs="Arial"/>
-                <w:sz w:val="21"/>
-                <w:szCs w:val="21"/>
-              </w:rPr>
-              <w:t>npm</w:t>
-            </w:r>
-            <w:proofErr w:type="spellEnd"/>
-            <w:r>
-              <w:rPr>
-                <w:rFonts w:ascii="Helvetica Neue" w:eastAsia="Arial" w:hAnsi="Helvetica Neue" w:cs="Arial"/>
-                <w:sz w:val="21"/>
-                <w:szCs w:val="21"/>
-              </w:rPr>
-              <w:t xml:space="preserve">, </w:t>
+              <w:t xml:space="preserve">it, gulp, grunt, webpack, yarn, npm, </w:t>
             </w:r>
             <w:r>
               <w:rPr>
@@ -765,7 +681,6 @@
               </w:rPr>
               <w:t xml:space="preserve"> </w:t>
             </w:r>
-            <w:proofErr w:type="spellStart"/>
             <w:r>
               <w:rPr>
                 <w:rFonts w:ascii="Helvetica Neue" w:eastAsia="Arial" w:hAnsi="Helvetica Neue" w:cs="Arial"/>
@@ -774,7 +689,6 @@
               </w:rPr>
               <w:t>Wordpress</w:t>
             </w:r>
-            <w:proofErr w:type="spellEnd"/>
             <w:r>
               <w:rPr>
                 <w:rFonts w:ascii="Helvetica Neue" w:eastAsia="Arial" w:hAnsi="Helvetica Neue" w:cs="Arial"/>
@@ -841,25 +755,7 @@
                 <w:sz w:val="21"/>
                 <w:szCs w:val="21"/>
               </w:rPr>
-              <w:t xml:space="preserve">AWS, Azure, </w:t>
-            </w:r>
-            <w:proofErr w:type="spellStart"/>
-            <w:r>
-              <w:rPr>
-                <w:rFonts w:ascii="Helvetica Neue" w:eastAsia="Arial" w:hAnsi="Helvetica Neue" w:cs="Arial"/>
-                <w:sz w:val="21"/>
-                <w:szCs w:val="21"/>
-              </w:rPr>
-              <w:t>Heroku</w:t>
-            </w:r>
-            <w:proofErr w:type="spellEnd"/>
-            <w:r>
-              <w:rPr>
-                <w:rFonts w:ascii="Helvetica Neue" w:eastAsia="Arial" w:hAnsi="Helvetica Neue" w:cs="Arial"/>
-                <w:sz w:val="21"/>
-                <w:szCs w:val="21"/>
-              </w:rPr>
-              <w:t xml:space="preserve">, </w:t>
+              <w:t xml:space="preserve">AWS, Azure, Heroku, </w:t>
             </w:r>
             <w:r>
               <w:rPr>
@@ -877,7 +773,6 @@
               </w:rPr>
               <w:t xml:space="preserve">, </w:t>
             </w:r>
-            <w:proofErr w:type="spellStart"/>
             <w:r>
               <w:rPr>
                 <w:rFonts w:ascii="Helvetica Neue" w:eastAsia="Arial" w:hAnsi="Helvetica Neue" w:cs="Arial"/>
@@ -886,7 +781,6 @@
               </w:rPr>
               <w:t>WebStorm</w:t>
             </w:r>
-            <w:proofErr w:type="spellEnd"/>
           </w:p>
         </w:tc>
       </w:tr>
@@ -986,23 +880,13 @@
               </w:rPr>
               <w:t xml:space="preserve"> Photoshop, Illustrator, </w:t>
             </w:r>
-            <w:proofErr w:type="spellStart"/>
             <w:r>
               <w:rPr>
                 <w:rFonts w:ascii="Helvetica Neue" w:eastAsia="Arial" w:hAnsi="Helvetica Neue" w:cs="Arial"/>
                 <w:sz w:val="21"/>
                 <w:szCs w:val="21"/>
               </w:rPr>
-              <w:t>AfterEffects</w:t>
-            </w:r>
-            <w:proofErr w:type="spellEnd"/>
-            <w:r>
-              <w:rPr>
-                <w:rFonts w:ascii="Helvetica Neue" w:eastAsia="Arial" w:hAnsi="Helvetica Neue" w:cs="Arial"/>
-                <w:sz w:val="21"/>
-                <w:szCs w:val="21"/>
-              </w:rPr>
-              <w:t xml:space="preserve">, Premiere Pro, Audition, </w:t>
+              <w:t xml:space="preserve">AfterEffects, Premiere Pro, Audition, </w:t>
             </w:r>
             <w:r>
               <w:rPr>
@@ -1277,27 +1161,8 @@
           <w:sz w:val="21"/>
           <w:szCs w:val="21"/>
         </w:rPr>
-        <w:t xml:space="preserve"> — </w:t>
-      </w:r>
-      <w:proofErr w:type="spellStart"/>
-      <w:r>
-        <w:rPr>
-          <w:rFonts w:ascii="Helvetica Neue" w:eastAsia="Arial" w:hAnsi="Helvetica Neue" w:cs="Arial"/>
-          <w:sz w:val="21"/>
-          <w:szCs w:val="21"/>
-        </w:rPr>
-        <w:t>Farmslist</w:t>
-      </w:r>
-      <w:proofErr w:type="spellEnd"/>
-      <w:r>
-        <w:rPr>
-          <w:rFonts w:ascii="Helvetica Neue" w:eastAsia="Arial" w:hAnsi="Helvetica Neue" w:cs="Arial"/>
-          <w:sz w:val="21"/>
-          <w:szCs w:val="21"/>
-        </w:rPr>
-        <w:t xml:space="preserve">, </w:t>
-      </w:r>
-      <w:proofErr w:type="spellStart"/>
+        <w:t xml:space="preserve"> — Farmslist, </w:t>
+      </w:r>
       <w:r>
         <w:rPr>
           <w:rFonts w:ascii="Helvetica Neue" w:eastAsia="Arial" w:hAnsi="Helvetica Neue" w:cs="Arial"/>
@@ -1305,9 +1170,8 @@
           <w:sz w:val="21"/>
           <w:szCs w:val="21"/>
         </w:rPr>
-        <w:t>Forunder</w:t>
-      </w:r>
-      <w:proofErr w:type="spellEnd"/>
+        <w:t>Fo</w:t>
+      </w:r>
       <w:r>
         <w:rPr>
           <w:rFonts w:ascii="Helvetica Neue" w:eastAsia="Arial" w:hAnsi="Helvetica Neue" w:cs="Arial"/>
@@ -1315,7 +1179,18 @@
           <w:sz w:val="21"/>
           <w:szCs w:val="21"/>
         </w:rPr>
-        <w:t>, Web Developer</w:t>
+        <w:t>u</w:t>
+      </w:r>
+      <w:bookmarkStart w:id="0" w:name="_GoBack"/>
+      <w:bookmarkEnd w:id="0"/>
+      <w:r>
+        <w:rPr>
+          <w:rFonts w:ascii="Helvetica Neue" w:eastAsia="Arial" w:hAnsi="Helvetica Neue" w:cs="Arial"/>
+          <w:b/>
+          <w:sz w:val="21"/>
+          <w:szCs w:val="21"/>
+        </w:rPr>
+        <w:t>nder, Web Developer</w:t>
       </w:r>
     </w:p>
     <w:p>
@@ -1420,25 +1295,7 @@
           <w:sz w:val="21"/>
           <w:szCs w:val="21"/>
         </w:rPr>
-        <w:t xml:space="preserve">Developed a variety of front end elements with </w:t>
-      </w:r>
-      <w:proofErr w:type="spellStart"/>
-      <w:r>
-        <w:rPr>
-          <w:rFonts w:ascii="Helvetica Neue" w:eastAsia="Arial" w:hAnsi="Helvetica Neue" w:cs="Arial"/>
-          <w:sz w:val="21"/>
-          <w:szCs w:val="21"/>
-        </w:rPr>
-        <w:t>Javasctipt</w:t>
-      </w:r>
-      <w:proofErr w:type="spellEnd"/>
-      <w:r>
-        <w:rPr>
-          <w:rFonts w:ascii="Helvetica Neue" w:eastAsia="Arial" w:hAnsi="Helvetica Neue" w:cs="Arial"/>
-          <w:sz w:val="21"/>
-          <w:szCs w:val="21"/>
-        </w:rPr>
-        <w:t xml:space="preserve"> and JSX (React), along with </w:t>
+        <w:t xml:space="preserve">Developed a variety of front end elements with Javasctipt and JSX (React), along with </w:t>
       </w:r>
       <w:r>
         <w:rPr>
@@ -1472,8 +1329,6 @@
         </w:rPr>
         <w:t xml:space="preserve"> (mostly for Google APIs)</w:t>
       </w:r>
-      <w:bookmarkStart w:id="0" w:name="_GoBack"/>
-      <w:bookmarkEnd w:id="0"/>
     </w:p>
     <w:p>
       <w:pPr>
@@ -1835,23 +1690,13 @@
         </w:rPr>
         <w:t xml:space="preserve"> — </w:t>
       </w:r>
-      <w:proofErr w:type="spellStart"/>
-      <w:r>
-        <w:rPr>
-          <w:rFonts w:ascii="Helvetica Neue" w:eastAsia="Arial" w:hAnsi="Helvetica Neue" w:cs="Arial"/>
-          <w:sz w:val="21"/>
-          <w:szCs w:val="21"/>
-        </w:rPr>
-        <w:t>Imperavi</w:t>
-      </w:r>
-      <w:proofErr w:type="spellEnd"/>
-      <w:r>
-        <w:rPr>
-          <w:rFonts w:ascii="Helvetica Neue" w:eastAsia="Arial" w:hAnsi="Helvetica Neue" w:cs="Arial"/>
-          <w:sz w:val="21"/>
-          <w:szCs w:val="21"/>
-        </w:rPr>
-        <w:t xml:space="preserve">, </w:t>
+      <w:r>
+        <w:rPr>
+          <w:rFonts w:ascii="Helvetica Neue" w:eastAsia="Arial" w:hAnsi="Helvetica Neue" w:cs="Arial"/>
+          <w:sz w:val="21"/>
+          <w:szCs w:val="21"/>
+        </w:rPr>
+        <w:t xml:space="preserve">Imperavi, </w:t>
       </w:r>
       <w:r>
         <w:rPr>
@@ -1954,23 +1799,13 @@
         </w:rPr>
         <w:t xml:space="preserve">Participated in successful launch of a </w:t>
       </w:r>
-      <w:proofErr w:type="spellStart"/>
-      <w:r>
-        <w:rPr>
-          <w:rFonts w:ascii="Helvetica Neue" w:eastAsia="Arial" w:hAnsi="Helvetica Neue" w:cs="Arial"/>
-          <w:sz w:val="21"/>
-          <w:szCs w:val="21"/>
-        </w:rPr>
-        <w:t>Javascript</w:t>
-      </w:r>
-      <w:proofErr w:type="spellEnd"/>
-      <w:r>
-        <w:rPr>
-          <w:rFonts w:ascii="Helvetica Neue" w:eastAsia="Arial" w:hAnsi="Helvetica Neue" w:cs="Arial"/>
-          <w:sz w:val="21"/>
-          <w:szCs w:val="21"/>
-        </w:rPr>
-        <w:t>/jQuery rich-t</w:t>
+      <w:r>
+        <w:rPr>
+          <w:rFonts w:ascii="Helvetica Neue" w:eastAsia="Arial" w:hAnsi="Helvetica Neue" w:cs="Arial"/>
+          <w:sz w:val="21"/>
+          <w:szCs w:val="21"/>
+        </w:rPr>
+        <w:t>Javascript/jQuery rich-t</w:t>
       </w:r>
       <w:r>
         <w:rPr>
@@ -2632,23 +2467,13 @@
           <w:szCs w:val="21"/>
         </w:rPr>
       </w:pPr>
-      <w:proofErr w:type="spellStart"/>
-      <w:r>
-        <w:rPr>
-          <w:rFonts w:ascii="Helvetica Neue" w:eastAsia="Arial" w:hAnsi="Helvetica Neue" w:cs="Arial"/>
-          <w:sz w:val="21"/>
-          <w:szCs w:val="21"/>
-        </w:rPr>
-        <w:t>Fanshawe</w:t>
-      </w:r>
-      <w:proofErr w:type="spellEnd"/>
-      <w:r>
-        <w:rPr>
-          <w:rFonts w:ascii="Helvetica Neue" w:eastAsia="Arial" w:hAnsi="Helvetica Neue" w:cs="Arial"/>
-          <w:sz w:val="21"/>
-          <w:szCs w:val="21"/>
-        </w:rPr>
-        <w:t xml:space="preserve"> College of Applied Arts and Technology </w:t>
+      <w:r>
+        <w:rPr>
+          <w:rFonts w:ascii="Helvetica Neue" w:eastAsia="Arial" w:hAnsi="Helvetica Neue" w:cs="Arial"/>
+          <w:sz w:val="21"/>
+          <w:szCs w:val="21"/>
+        </w:rPr>
+        <w:t xml:space="preserve">Fanshawe College of Applied Arts and Technology </w:t>
       </w:r>
     </w:p>
     <w:p>
@@ -3077,19 +2902,8 @@
           <w:sz w:val="20"/>
           <w:szCs w:val="20"/>
         </w:rPr>
-        <w:t>github.com/</w:t>
-      </w:r>
-      <w:proofErr w:type="spellStart"/>
-      <w:r>
-        <w:rPr>
-          <w:rStyle w:val="Hyperlink"/>
-          <w:rFonts w:ascii="Helvetica Neue" w:eastAsia="Arial" w:hAnsi="Helvetica Neue" w:cs="Arial"/>
-          <w:sz w:val="20"/>
-          <w:szCs w:val="20"/>
-        </w:rPr>
-        <w:t>rosnovsky</w:t>
-      </w:r>
-      <w:proofErr w:type="spellEnd"/>
+        <w:t>github.com/rosnovsky</w:t>
+      </w:r>
     </w:hyperlink>
   </w:p>
 </w:hdr>

</xml_diff>